<commit_message>
new db for xii class
</commit_message>
<xml_diff>
--- a/IX class/02. Conditional-Statements-Basic/Логически-изрази-и-проверки-упражнения.docx
+++ b/IX class/02. Conditional-Statements-Basic/Логически-изрази-и-проверки-упражнения.docx
@@ -1,10 +1,10 @@
 
 <file path=word/document.xml><?xml version="1.0" encoding="utf-8"?>
-<w:document xmlns:wpc="http://schemas.microsoft.com/office/word/2010/wordprocessingCanvas" xmlns:cx="http://schemas.microsoft.com/office/drawing/2014/chartex" xmlns:cx1="http://schemas.microsoft.com/office/drawing/2015/9/8/chartex" xmlns:cx2="http://schemas.microsoft.com/office/drawing/2015/10/21/chartex" xmlns:cx3="http://schemas.microsoft.com/office/drawing/2016/5/9/chartex" xmlns:cx4="http://schemas.microsoft.com/office/drawing/2016/5/10/chartex" xmlns:cx5="http://schemas.microsoft.com/office/drawing/2016/5/11/chartex" xmlns:cx6="http://schemas.microsoft.com/office/drawing/2016/5/12/chartex" xmlns:cx7="http://schemas.microsoft.com/office/drawing/2016/5/13/chartex" xmlns:cx8="http://schemas.microsoft.com/office/drawing/2016/5/14/chartex" xmlns:mc="http://schemas.openxmlformats.org/markup-compatibility/2006" xmlns:aink="http://schemas.microsoft.com/office/drawing/2016/ink" xmlns:am3d="http://schemas.microsoft.com/office/drawing/2017/model3d" xmlns:o="urn:schemas-microsoft-com:office:office" xmlns:r="http://schemas.openxmlformats.org/officeDocument/2006/relationships" xmlns:m="http://schemas.openxmlformats.org/officeDocument/2006/math" xmlns:v="urn:schemas-microsoft-com:vml" xmlns:wp14="http://schemas.microsoft.com/office/word/2010/wordprocessingDrawing" xmlns:wp="http://schemas.openxmlformats.org/drawingml/2006/wordprocessingDrawing" xmlns:w10="urn:schemas-microsoft-com:office:word" xmlns:w="http://schemas.openxmlformats.org/wordprocessingml/2006/main" xmlns:w14="http://schemas.microsoft.com/office/word/2010/wordml" xmlns:w15="http://schemas.microsoft.com/office/word/2012/wordml" xmlns:w16cex="http://schemas.microsoft.com/office/word/2018/wordml/cex" xmlns:w16cid="http://schemas.microsoft.com/office/word/2016/wordml/cid" xmlns:w16="http://schemas.microsoft.com/office/word/2018/wordml" xmlns:w16se="http://schemas.microsoft.com/office/word/2015/wordml/symex" xmlns:wpg="http://schemas.microsoft.com/office/word/2010/wordprocessingGroup" xmlns:wpi="http://schemas.microsoft.com/office/word/2010/wordprocessingInk" xmlns:wne="http://schemas.microsoft.com/office/word/2006/wordml" xmlns:wps="http://schemas.microsoft.com/office/word/2010/wordprocessingShape" mc:Ignorable="w14 w15 w16se w16cid w16 w16cex wp14">
+<w:document xmlns:wpc="http://schemas.microsoft.com/office/word/2010/wordprocessingCanvas" xmlns:cx="http://schemas.microsoft.com/office/drawing/2014/chartex" xmlns:cx1="http://schemas.microsoft.com/office/drawing/2015/9/8/chartex" xmlns:cx2="http://schemas.microsoft.com/office/drawing/2015/10/21/chartex" xmlns:cx3="http://schemas.microsoft.com/office/drawing/2016/5/9/chartex" xmlns:cx4="http://schemas.microsoft.com/office/drawing/2016/5/10/chartex" xmlns:cx5="http://schemas.microsoft.com/office/drawing/2016/5/11/chartex" xmlns:cx6="http://schemas.microsoft.com/office/drawing/2016/5/12/chartex" xmlns:cx7="http://schemas.microsoft.com/office/drawing/2016/5/13/chartex" xmlns:cx8="http://schemas.microsoft.com/office/drawing/2016/5/14/chartex" xmlns:mc="http://schemas.openxmlformats.org/markup-compatibility/2006" xmlns:aink="http://schemas.microsoft.com/office/drawing/2016/ink" xmlns:am3d="http://schemas.microsoft.com/office/drawing/2017/model3d" xmlns:o="urn:schemas-microsoft-com:office:office" xmlns:oel="http://schemas.microsoft.com/office/2019/extlst" xmlns:r="http://schemas.openxmlformats.org/officeDocument/2006/relationships" xmlns:m="http://schemas.openxmlformats.org/officeDocument/2006/math" xmlns:v="urn:schemas-microsoft-com:vml" xmlns:wp14="http://schemas.microsoft.com/office/word/2010/wordprocessingDrawing" xmlns:wp="http://schemas.openxmlformats.org/drawingml/2006/wordprocessingDrawing" xmlns:w10="urn:schemas-microsoft-com:office:word" xmlns:w="http://schemas.openxmlformats.org/wordprocessingml/2006/main" xmlns:w14="http://schemas.microsoft.com/office/word/2010/wordml" xmlns:w15="http://schemas.microsoft.com/office/word/2012/wordml" xmlns:w16cex="http://schemas.microsoft.com/office/word/2018/wordml/cex" xmlns:w16cid="http://schemas.microsoft.com/office/word/2016/wordml/cid" xmlns:w16="http://schemas.microsoft.com/office/word/2018/wordml" xmlns:w16du="http://schemas.microsoft.com/office/word/2023/wordml/word16du" xmlns:w16sdtdh="http://schemas.microsoft.com/office/word/2020/wordml/sdtdatahash" xmlns:w16se="http://schemas.microsoft.com/office/word/2015/wordml/symex" xmlns:wpg="http://schemas.microsoft.com/office/word/2010/wordprocessingGroup" xmlns:wpi="http://schemas.microsoft.com/office/word/2010/wordprocessingInk" xmlns:wne="http://schemas.microsoft.com/office/word/2006/wordml" xmlns:wps="http://schemas.microsoft.com/office/word/2010/wordprocessingShape" mc:Ignorable="w14 w15 w16se w16cid w16 w16cex w16sdtdh w16du wp14">
   <w:body>
     <w:p>
       <w:pPr>
-        <w:pStyle w:val="1"/>
+        <w:pStyle w:val="Heading1"/>
       </w:pPr>
       <w:r>
         <w:t>Упражнения</w:t>
@@ -26,56 +26,69 @@
       <w:r>
         <w:t>Практически упражнения към курса </w:t>
       </w:r>
+      <w:r>
+        <w:fldChar w:fldCharType="begin"/>
+      </w:r>
+      <w:r>
+        <w:instrText>HYPERLINK "https://github.com/BG-IT-Edu/School-Programming/tree/main/Courses/Applied-Programmer/Programming-Basics"</w:instrText>
+      </w:r>
+      <w:r>
+        <w:fldChar w:fldCharType="separate"/>
+      </w:r>
+      <w:r>
+        <w:rPr>
+          <w:rStyle w:val="Hyperlink"/>
+        </w:rPr>
+        <w:t>"Увод в програмирането" за ученици</w:t>
+      </w:r>
+      <w:r>
+        <w:rPr>
+          <w:rStyle w:val="Hyperlink"/>
+        </w:rPr>
+        <w:fldChar w:fldCharType="end"/>
+      </w:r>
+      <w:r>
+        <w:t>.</w:t>
+      </w:r>
+    </w:p>
+    <w:p>
+      <w:pPr>
+        <w:spacing w:after="0"/>
+      </w:pPr>
+      <w:r>
+        <w:t xml:space="preserve">Тествайте решенията си от тази тема в </w:t>
+      </w:r>
+      <w:r>
+        <w:rPr>
+          <w:lang w:val="en-US"/>
+        </w:rPr>
+        <w:t>Judge:</w:t>
+      </w:r>
+      <w:r>
+        <w:t xml:space="preserve"> </w:t>
+      </w:r>
+    </w:p>
+    <w:p>
+      <w:pPr>
+        <w:spacing w:after="0"/>
+      </w:pPr>
       <w:hyperlink r:id="rId7" w:history="1">
         <w:r>
           <w:rPr>
-            <w:rStyle w:val="aa"/>
-          </w:rPr>
-          <w:t>"Увод в програмирането" за ученици</w:t>
-        </w:r>
-      </w:hyperlink>
-      <w:r>
-        <w:t>.</w:t>
-      </w:r>
-    </w:p>
-    <w:p>
-      <w:pPr>
-        <w:spacing w:after="0"/>
-      </w:pPr>
-      <w:r>
-        <w:t xml:space="preserve">Тествайте решенията си от тази тема в </w:t>
-      </w:r>
-      <w:r>
-        <w:rPr>
-          <w:lang w:val="en-US"/>
-        </w:rPr>
-        <w:t>Judge:</w:t>
-      </w:r>
-      <w:r>
-        <w:t xml:space="preserve"> </w:t>
-      </w:r>
-    </w:p>
-    <w:p>
-      <w:pPr>
-        <w:spacing w:after="0"/>
-      </w:pPr>
-      <w:hyperlink r:id="rId8" w:history="1">
-        <w:r>
-          <w:rPr>
-            <w:rStyle w:val="aa"/>
+            <w:rStyle w:val="Hyperlink"/>
           </w:rPr>
           <w:t>https://judge.softuni.bg/Contests/2632</w:t>
         </w:r>
         <w:r>
           <w:rPr>
-            <w:rStyle w:val="aa"/>
+            <w:rStyle w:val="Hyperlink"/>
             <w:lang w:val="en-US"/>
           </w:rPr>
           <w:t>/</w:t>
         </w:r>
         <w:r>
           <w:rPr>
-            <w:rStyle w:val="aa"/>
+            <w:rStyle w:val="Hyperlink"/>
           </w:rPr>
           <w:t>Логически-изрази-и-проверки</w:t>
         </w:r>
@@ -83,7 +96,7 @@
     </w:p>
     <w:p>
       <w:pPr>
-        <w:pStyle w:val="2"/>
+        <w:pStyle w:val="Heading2"/>
         <w:numPr>
           <w:ilvl w:val="0"/>
           <w:numId w:val="13"/>
@@ -271,7 +284,7 @@
                     </pic:cNvPicPr>
                   </pic:nvPicPr>
                   <pic:blipFill>
-                    <a:blip r:embed="rId9"/>
+                    <a:blip r:embed="rId8"/>
                     <a:stretch>
                       <a:fillRect/>
                     </a:stretch>
@@ -421,7 +434,7 @@
                     </pic:cNvPicPr>
                   </pic:nvPicPr>
                   <pic:blipFill>
-                    <a:blip r:embed="rId10"/>
+                    <a:blip r:embed="rId9"/>
                     <a:stretch>
                       <a:fillRect/>
                     </a:stretch>
@@ -510,7 +523,7 @@
                     </pic:cNvPicPr>
                   </pic:nvPicPr>
                   <pic:blipFill>
-                    <a:blip r:embed="rId11"/>
+                    <a:blip r:embed="rId10"/>
                     <a:stretch>
                       <a:fillRect/>
                     </a:stretch>
@@ -576,7 +589,7 @@
     </w:p>
     <w:p>
       <w:pPr>
-        <w:pStyle w:val="2"/>
+        <w:pStyle w:val="Heading2"/>
         <w:numPr>
           <w:ilvl w:val="0"/>
           <w:numId w:val="13"/>
@@ -701,7 +714,7 @@
     </w:p>
     <w:tbl>
       <w:tblPr>
-        <w:tblStyle w:val="a3"/>
+        <w:tblStyle w:val="TableGrid"/>
         <w:tblW w:w="10131" w:type="dxa"/>
         <w:tblInd w:w="37" w:type="dxa"/>
         <w:tblLayout w:type="fixed"/>
@@ -1399,7 +1412,7 @@
                     </pic:cNvPicPr>
                   </pic:nvPicPr>
                   <pic:blipFill>
-                    <a:blip r:embed="rId12"/>
+                    <a:blip r:embed="rId11"/>
                     <a:stretch>
                       <a:fillRect/>
                     </a:stretch>
@@ -1502,7 +1515,7 @@
                     </pic:cNvPicPr>
                   </pic:nvPicPr>
                   <pic:blipFill>
-                    <a:blip r:embed="rId13"/>
+                    <a:blip r:embed="rId12"/>
                     <a:stretch>
                       <a:fillRect/>
                     </a:stretch>
@@ -1649,7 +1662,7 @@
                     </pic:cNvPicPr>
                   </pic:nvPicPr>
                   <pic:blipFill>
-                    <a:blip r:embed="rId14"/>
+                    <a:blip r:embed="rId13"/>
                     <a:stretch>
                       <a:fillRect/>
                     </a:stretch>
@@ -1750,7 +1763,7 @@
                     </pic:cNvPicPr>
                   </pic:nvPicPr>
                   <pic:blipFill>
-                    <a:blip r:embed="rId15"/>
+                    <a:blip r:embed="rId14"/>
                     <a:stretch>
                       <a:fillRect/>
                     </a:stretch>
@@ -1799,7 +1812,7 @@
                     </pic:cNvPicPr>
                   </pic:nvPicPr>
                   <pic:blipFill>
-                    <a:blip r:embed="rId16"/>
+                    <a:blip r:embed="rId15"/>
                     <a:stretch>
                       <a:fillRect/>
                     </a:stretch>
@@ -1822,7 +1835,7 @@
     </w:p>
     <w:p>
       <w:pPr>
-        <w:pStyle w:val="ad"/>
+        <w:pStyle w:val="ListParagraph"/>
         <w:numPr>
           <w:ilvl w:val="0"/>
           <w:numId w:val="20"/>
@@ -1911,27 +1924,40 @@
         </w:rPr>
         <w:t xml:space="preserve">: </w:t>
       </w:r>
-      <w:hyperlink r:id="rId17" w:history="1">
-        <w:r>
-          <w:rPr>
-            <w:rStyle w:val="aa"/>
-          </w:rPr>
-          <w:t>https://judge.softuni.bg/Contests/2632</w:t>
-        </w:r>
-        <w:r>
-          <w:rPr>
-            <w:rStyle w:val="aa"/>
-            <w:lang w:val="en-US"/>
-          </w:rPr>
-          <w:t>/</w:t>
-        </w:r>
-        <w:r>
-          <w:rPr>
-            <w:rStyle w:val="aa"/>
-          </w:rPr>
-          <w:t>Логически-изрази-и-проверки</w:t>
-        </w:r>
-      </w:hyperlink>
+      <w:r>
+        <w:fldChar w:fldCharType="begin"/>
+      </w:r>
+      <w:r>
+        <w:instrText>HYPERLINK "https://judge.softuni.bg/Contests/2632/Логически-изрази-и-проверки"</w:instrText>
+      </w:r>
+      <w:r>
+        <w:fldChar w:fldCharType="separate"/>
+      </w:r>
+      <w:r>
+        <w:rPr>
+          <w:rStyle w:val="Hyperlink"/>
+        </w:rPr>
+        <w:t>https://judge.softuni.bg/Contests/2632</w:t>
+      </w:r>
+      <w:r>
+        <w:rPr>
+          <w:rStyle w:val="Hyperlink"/>
+          <w:lang w:val="en-US"/>
+        </w:rPr>
+        <w:t>/</w:t>
+      </w:r>
+      <w:r>
+        <w:rPr>
+          <w:rStyle w:val="Hyperlink"/>
+        </w:rPr>
+        <w:t>Логически-изрази-и-проверки</w:t>
+      </w:r>
+      <w:r>
+        <w:rPr>
+          <w:rStyle w:val="Hyperlink"/>
+        </w:rPr>
+        <w:fldChar w:fldCharType="end"/>
+      </w:r>
       <w:r>
         <w:rPr>
           <w:bCs/>
@@ -1967,13 +1993,63 @@
       <w:r>
         <w:t xml:space="preserve"> </w:t>
       </w:r>
+      <w:proofErr w:type="spellStart"/>
       <w:r>
         <w:rPr>
           <w:b/>
           <w:lang w:val="en-US"/>
         </w:rPr>
-        <w:t>Проверка за отлична оценка</w:t>
-      </w:r>
+        <w:t>Проверка</w:t>
+      </w:r>
+      <w:proofErr w:type="spellEnd"/>
+      <w:r>
+        <w:rPr>
+          <w:b/>
+          <w:lang w:val="en-US"/>
+        </w:rPr>
+        <w:t xml:space="preserve"> </w:t>
+      </w:r>
+      <w:proofErr w:type="spellStart"/>
+      <w:r>
+        <w:rPr>
+          <w:b/>
+          <w:lang w:val="en-US"/>
+        </w:rPr>
+        <w:t>за</w:t>
+      </w:r>
+      <w:proofErr w:type="spellEnd"/>
+      <w:r>
+        <w:rPr>
+          <w:b/>
+          <w:lang w:val="en-US"/>
+        </w:rPr>
+        <w:t xml:space="preserve"> </w:t>
+      </w:r>
+      <w:proofErr w:type="spellStart"/>
+      <w:r>
+        <w:rPr>
+          <w:b/>
+          <w:lang w:val="en-US"/>
+        </w:rPr>
+        <w:t>отлична</w:t>
+      </w:r>
+      <w:proofErr w:type="spellEnd"/>
+      <w:r>
+        <w:rPr>
+          <w:b/>
+          <w:lang w:val="en-US"/>
+        </w:rPr>
+        <w:t xml:space="preserve"> </w:t>
+      </w:r>
+      <w:proofErr w:type="spellStart"/>
+      <w:r>
+        <w:rPr>
+          <w:b/>
+          <w:lang w:val="en-US"/>
+        </w:rPr>
+        <w:t>оценка</w:t>
+      </w:r>
+      <w:proofErr w:type="spellEnd"/>
       <w:r>
         <w:rPr>
           <w:bCs/>
@@ -2043,7 +2119,7 @@
                     <pic:cNvPicPr/>
                   </pic:nvPicPr>
                   <pic:blipFill>
-                    <a:blip r:embed="rId18"/>
+                    <a:blip r:embed="rId16"/>
                     <a:stretch>
                       <a:fillRect/>
                     </a:stretch>
@@ -2124,7 +2200,7 @@
                     <pic:cNvPicPr/>
                   </pic:nvPicPr>
                   <pic:blipFill>
-                    <a:blip r:embed="rId19"/>
+                    <a:blip r:embed="rId17"/>
                     <a:stretch>
                       <a:fillRect/>
                     </a:stretch>
@@ -2154,7 +2230,7 @@
     </w:p>
     <w:p>
       <w:pPr>
-        <w:pStyle w:val="2"/>
+        <w:pStyle w:val="Heading2"/>
         <w:numPr>
           <w:ilvl w:val="0"/>
           <w:numId w:val="13"/>
@@ -2313,7 +2389,7 @@
     </w:p>
     <w:tbl>
       <w:tblPr>
-        <w:tblStyle w:val="a3"/>
+        <w:tblStyle w:val="TableGrid"/>
         <w:tblW w:w="10401" w:type="dxa"/>
         <w:tblInd w:w="9" w:type="dxa"/>
         <w:tblLayout w:type="fixed"/>
@@ -3103,7 +3179,7 @@
                     </pic:cNvPicPr>
                   </pic:nvPicPr>
                   <pic:blipFill>
-                    <a:blip r:embed="rId20"/>
+                    <a:blip r:embed="rId18"/>
                     <a:stretch>
                       <a:fillRect/>
                     </a:stretch>
@@ -3213,7 +3289,7 @@
                     </pic:cNvPicPr>
                   </pic:nvPicPr>
                   <pic:blipFill>
-                    <a:blip r:embed="rId21"/>
+                    <a:blip r:embed="rId19"/>
                     <a:stretch>
                       <a:fillRect/>
                     </a:stretch>
@@ -3321,7 +3397,7 @@
                     </pic:cNvPicPr>
                   </pic:nvPicPr>
                   <pic:blipFill>
-                    <a:blip r:embed="rId22"/>
+                    <a:blip r:embed="rId20"/>
                     <a:stretch>
                       <a:fillRect/>
                     </a:stretch>
@@ -3416,7 +3492,7 @@
                     </pic:cNvPicPr>
                   </pic:nvPicPr>
                   <pic:blipFill>
-                    <a:blip r:embed="rId16"/>
+                    <a:blip r:embed="rId15"/>
                     <a:stretch>
                       <a:fillRect/>
                     </a:stretch>
@@ -3461,7 +3537,7 @@
                     </pic:cNvPicPr>
                   </pic:nvPicPr>
                   <pic:blipFill>
-                    <a:blip r:embed="rId23"/>
+                    <a:blip r:embed="rId21"/>
                     <a:stretch>
                       <a:fillRect/>
                     </a:stretch>
@@ -3484,7 +3560,7 @@
     </w:p>
     <w:p>
       <w:pPr>
-        <w:pStyle w:val="ad"/>
+        <w:pStyle w:val="ListParagraph"/>
         <w:numPr>
           <w:ilvl w:val="0"/>
           <w:numId w:val="21"/>
@@ -3574,39 +3650,40 @@
         </w:rPr>
         <w:t xml:space="preserve">: </w:t>
       </w:r>
-      <w:hyperlink r:id="rId24" w:history="1">
-        <w:r>
-          <w:rPr>
-            <w:rStyle w:val="aa"/>
-          </w:rPr>
-          <w:t>https://judge.softuni.</w:t>
-        </w:r>
-        <w:r>
-          <w:rPr>
-            <w:rStyle w:val="aa"/>
-          </w:rPr>
-          <w:t>b</w:t>
-        </w:r>
-        <w:r>
-          <w:rPr>
-            <w:rStyle w:val="aa"/>
-          </w:rPr>
-          <w:t>g/Contests/2632</w:t>
-        </w:r>
-        <w:r>
-          <w:rPr>
-            <w:rStyle w:val="aa"/>
-            <w:lang w:val="en-US"/>
-          </w:rPr>
-          <w:t>/</w:t>
-        </w:r>
-        <w:r>
-          <w:rPr>
-            <w:rStyle w:val="aa"/>
-          </w:rPr>
-          <w:t>Логически-изрази-и-проверки</w:t>
-        </w:r>
-      </w:hyperlink>
+      <w:r>
+        <w:fldChar w:fldCharType="begin"/>
+      </w:r>
+      <w:r>
+        <w:instrText>HYPERLINK "https://judge.softuni.bg/Contests/2632/Логически-изрази-и-проверки"</w:instrText>
+      </w:r>
+      <w:r>
+        <w:fldChar w:fldCharType="separate"/>
+      </w:r>
+      <w:r>
+        <w:rPr>
+          <w:rStyle w:val="Hyperlink"/>
+        </w:rPr>
+        <w:t>https://judge.softuni.bg/Contests/2632</w:t>
+      </w:r>
+      <w:r>
+        <w:rPr>
+          <w:rStyle w:val="Hyperlink"/>
+          <w:lang w:val="en-US"/>
+        </w:rPr>
+        <w:t>/</w:t>
+      </w:r>
+      <w:r>
+        <w:rPr>
+          <w:rStyle w:val="Hyperlink"/>
+        </w:rPr>
+        <w:t>Логически-изрази-и-проверки</w:t>
+      </w:r>
+      <w:r>
+        <w:rPr>
+          <w:rStyle w:val="Hyperlink"/>
+        </w:rPr>
+        <w:fldChar w:fldCharType="end"/>
+      </w:r>
       <w:r>
         <w:rPr>
           <w:bCs/>
@@ -3640,13 +3717,63 @@
       <w:r>
         <w:t xml:space="preserve"> </w:t>
       </w:r>
+      <w:proofErr w:type="spellStart"/>
       <w:r>
         <w:rPr>
           <w:b/>
           <w:lang w:val="en-US"/>
         </w:rPr>
-        <w:t>Отлична оценка или не</w:t>
-      </w:r>
+        <w:t>Отлична</w:t>
+      </w:r>
+      <w:proofErr w:type="spellEnd"/>
+      <w:r>
+        <w:rPr>
+          <w:b/>
+          <w:lang w:val="en-US"/>
+        </w:rPr>
+        <w:t xml:space="preserve"> </w:t>
+      </w:r>
+      <w:proofErr w:type="spellStart"/>
+      <w:r>
+        <w:rPr>
+          <w:b/>
+          <w:lang w:val="en-US"/>
+        </w:rPr>
+        <w:t>оценка</w:t>
+      </w:r>
+      <w:proofErr w:type="spellEnd"/>
+      <w:r>
+        <w:rPr>
+          <w:b/>
+          <w:lang w:val="en-US"/>
+        </w:rPr>
+        <w:t xml:space="preserve"> </w:t>
+      </w:r>
+      <w:proofErr w:type="spellStart"/>
+      <w:r>
+        <w:rPr>
+          <w:b/>
+          <w:lang w:val="en-US"/>
+        </w:rPr>
+        <w:t>или</w:t>
+      </w:r>
+      <w:proofErr w:type="spellEnd"/>
+      <w:r>
+        <w:rPr>
+          <w:b/>
+          <w:lang w:val="en-US"/>
+        </w:rPr>
+        <w:t xml:space="preserve"> </w:t>
+      </w:r>
+      <w:proofErr w:type="spellStart"/>
+      <w:r>
+        <w:rPr>
+          <w:b/>
+          <w:lang w:val="en-US"/>
+        </w:rPr>
+        <w:t>не</w:t>
+      </w:r>
+      <w:proofErr w:type="spellEnd"/>
       <w:r>
         <w:rPr>
           <w:bCs/>
@@ -3715,7 +3842,7 @@
                     <pic:cNvPicPr/>
                   </pic:nvPicPr>
                   <pic:blipFill>
-                    <a:blip r:embed="rId25"/>
+                    <a:blip r:embed="rId22"/>
                     <a:stretch>
                       <a:fillRect/>
                     </a:stretch>
@@ -3796,7 +3923,7 @@
                     <pic:cNvPicPr/>
                   </pic:nvPicPr>
                   <pic:blipFill>
-                    <a:blip r:embed="rId26"/>
+                    <a:blip r:embed="rId23"/>
                     <a:stretch>
                       <a:fillRect/>
                     </a:stretch>
@@ -3826,7 +3953,7 @@
     </w:p>
     <w:p>
       <w:pPr>
-        <w:pStyle w:val="2"/>
+        <w:pStyle w:val="Heading2"/>
         <w:numPr>
           <w:ilvl w:val="0"/>
           <w:numId w:val="13"/>
@@ -3912,7 +4039,7 @@
     </w:p>
     <w:tbl>
       <w:tblPr>
-        <w:tblStyle w:val="a3"/>
+        <w:tblStyle w:val="TableGrid"/>
         <w:tblW w:w="7439" w:type="dxa"/>
         <w:tblInd w:w="9" w:type="dxa"/>
         <w:tblLayout w:type="fixed"/>
@@ -4634,7 +4761,7 @@
                     </pic:cNvPicPr>
                   </pic:nvPicPr>
                   <pic:blipFill>
-                    <a:blip r:embed="rId27"/>
+                    <a:blip r:embed="rId24"/>
                     <a:stretch>
                       <a:fillRect/>
                     </a:stretch>
@@ -4666,7 +4793,7 @@
     </w:p>
     <w:p>
       <w:pPr>
-        <w:pStyle w:val="2"/>
+        <w:pStyle w:val="Heading2"/>
         <w:numPr>
           <w:ilvl w:val="0"/>
           <w:numId w:val="13"/>
@@ -4755,7 +4882,7 @@
     </w:p>
     <w:tbl>
       <w:tblPr>
-        <w:tblStyle w:val="a3"/>
+        <w:tblStyle w:val="TableGrid"/>
         <w:tblW w:w="7400" w:type="dxa"/>
         <w:tblInd w:w="9" w:type="dxa"/>
         <w:tblLayout w:type="fixed"/>
@@ -5528,7 +5655,7 @@
                     </pic:cNvPicPr>
                   </pic:nvPicPr>
                   <pic:blipFill>
-                    <a:blip r:embed="rId28"/>
+                    <a:blip r:embed="rId25"/>
                     <a:stretch>
                       <a:fillRect/>
                     </a:stretch>
@@ -5621,7 +5748,7 @@
                     </pic:cNvPicPr>
                   </pic:nvPicPr>
                   <pic:blipFill>
-                    <a:blip r:embed="rId29"/>
+                    <a:blip r:embed="rId26"/>
                     <a:stretch>
                       <a:fillRect/>
                     </a:stretch>
@@ -5644,7 +5771,7 @@
     </w:p>
     <w:p>
       <w:pPr>
-        <w:pStyle w:val="2"/>
+        <w:pStyle w:val="Heading2"/>
         <w:numPr>
           <w:ilvl w:val="0"/>
           <w:numId w:val="13"/>
@@ -5802,7 +5929,7 @@
     </w:p>
     <w:tbl>
       <w:tblPr>
-        <w:tblStyle w:val="a3"/>
+        <w:tblStyle w:val="TableGrid"/>
         <w:tblW w:w="10365" w:type="dxa"/>
         <w:tblInd w:w="9" w:type="dxa"/>
         <w:tblLayout w:type="fixed"/>
@@ -6245,7 +6372,7 @@
     </w:p>
     <w:p>
       <w:pPr>
-        <w:pStyle w:val="2"/>
+        <w:pStyle w:val="Heading2"/>
         <w:numPr>
           <w:ilvl w:val="0"/>
           <w:numId w:val="13"/>
@@ -6369,7 +6496,7 @@
     </w:p>
     <w:tbl>
       <w:tblPr>
-        <w:tblStyle w:val="a3"/>
+        <w:tblStyle w:val="TableGrid"/>
         <w:tblW w:w="10231" w:type="dxa"/>
         <w:tblInd w:w="9" w:type="dxa"/>
         <w:tblLayout w:type="fixed"/>
@@ -7200,7 +7327,7 @@
     </w:p>
     <w:p>
       <w:pPr>
-        <w:pStyle w:val="2"/>
+        <w:pStyle w:val="Heading2"/>
         <w:numPr>
           <w:ilvl w:val="0"/>
           <w:numId w:val="13"/>
@@ -7399,7 +7526,7 @@
     </w:p>
     <w:tbl>
       <w:tblPr>
-        <w:tblStyle w:val="a3"/>
+        <w:tblStyle w:val="TableGrid"/>
         <w:tblW w:w="9444" w:type="dxa"/>
         <w:tblInd w:w="9" w:type="dxa"/>
         <w:tblLayout w:type="fixed"/>
@@ -8229,7 +8356,7 @@
     </w:p>
     <w:p>
       <w:pPr>
-        <w:pStyle w:val="2"/>
+        <w:pStyle w:val="Heading2"/>
         <w:numPr>
           <w:ilvl w:val="0"/>
           <w:numId w:val="13"/>
@@ -8294,7 +8421,7 @@
     </w:p>
     <w:tbl>
       <w:tblPr>
-        <w:tblStyle w:val="a3"/>
+        <w:tblStyle w:val="TableGrid"/>
         <w:tblW w:w="3520" w:type="dxa"/>
         <w:tblInd w:w="9" w:type="dxa"/>
         <w:tblLayout w:type="fixed"/>
@@ -8546,7 +8673,7 @@
     <w:p/>
     <w:p>
       <w:pPr>
-        <w:pStyle w:val="2"/>
+        <w:pStyle w:val="Heading2"/>
         <w:numPr>
           <w:ilvl w:val="0"/>
           <w:numId w:val="0"/>
@@ -8561,7 +8688,7 @@
     </w:p>
     <w:p>
       <w:pPr>
-        <w:pStyle w:val="ad"/>
+        <w:pStyle w:val="ListParagraph"/>
         <w:numPr>
           <w:ilvl w:val="0"/>
           <w:numId w:val="8"/>
@@ -8662,14 +8789,14 @@
                       <pic:pic xmlns:pic="http://schemas.openxmlformats.org/drawingml/2006/picture">
                         <pic:nvPicPr>
                           <pic:cNvPr id="9" name="Picture 9" descr="A close up of a logo&#10;&#10;Description automatically generated">
-                            <a:hlinkClick r:id="rId30"/>
+                            <a:hlinkClick r:id="rId27"/>
                           </pic:cNvPr>
                           <pic:cNvPicPr>
                             <a:picLocks noChangeAspect="1"/>
                           </pic:cNvPicPr>
                         </pic:nvPicPr>
                         <pic:blipFill>
-                          <a:blip r:embed="rId31" cstate="print">
+                          <a:blip r:embed="rId28" cstate="print">
                             <a:extLst>
                               <a:ext uri="{28A0092B-C50C-407E-A947-70E740481C1C}">
                                 <a14:useLocalDpi xmlns:a14="http://schemas.microsoft.com/office/drawing/2010/main" val="0"/>
@@ -8703,14 +8830,14 @@
                       <pic:pic xmlns:pic="http://schemas.openxmlformats.org/drawingml/2006/picture">
                         <pic:nvPicPr>
                           <pic:cNvPr id="11" name="Picture 11">
-                            <a:hlinkClick r:id="rId32"/>
+                            <a:hlinkClick r:id="rId29"/>
                           </pic:cNvPr>
                           <pic:cNvPicPr>
                             <a:picLocks noChangeAspect="1" noChangeArrowheads="1"/>
                           </pic:cNvPicPr>
                         </pic:nvPicPr>
                         <pic:blipFill>
-                          <a:blip r:embed="rId33" cstate="print">
+                          <a:blip r:embed="rId30" cstate="print">
                             <a:extLst>
                               <a:ext uri="{28A0092B-C50C-407E-A947-70E740481C1C}">
                                 <a14:useLocalDpi xmlns:a14="http://schemas.microsoft.com/office/drawing/2010/main" val="0"/>
@@ -8797,7 +8924,7 @@
     </w:p>
     <w:p>
       <w:pPr>
-        <w:pStyle w:val="ad"/>
+        <w:pStyle w:val="ListParagraph"/>
         <w:numPr>
           <w:ilvl w:val="0"/>
           <w:numId w:val="8"/>
@@ -9013,7 +9140,7 @@
 </file>
 
 <file path=word/endnotes.xml><?xml version="1.0" encoding="utf-8"?>
-<w:endnotes xmlns:wpc="http://schemas.microsoft.com/office/word/2010/wordprocessingCanvas" xmlns:cx="http://schemas.microsoft.com/office/drawing/2014/chartex" xmlns:cx1="http://schemas.microsoft.com/office/drawing/2015/9/8/chartex" xmlns:cx2="http://schemas.microsoft.com/office/drawing/2015/10/21/chartex" xmlns:cx3="http://schemas.microsoft.com/office/drawing/2016/5/9/chartex" xmlns:cx4="http://schemas.microsoft.com/office/drawing/2016/5/10/chartex" xmlns:cx5="http://schemas.microsoft.com/office/drawing/2016/5/11/chartex" xmlns:cx6="http://schemas.microsoft.com/office/drawing/2016/5/12/chartex" xmlns:cx7="http://schemas.microsoft.com/office/drawing/2016/5/13/chartex" xmlns:cx8="http://schemas.microsoft.com/office/drawing/2016/5/14/chartex" xmlns:mc="http://schemas.openxmlformats.org/markup-compatibility/2006" xmlns:aink="http://schemas.microsoft.com/office/drawing/2016/ink" xmlns:am3d="http://schemas.microsoft.com/office/drawing/2017/model3d" xmlns:o="urn:schemas-microsoft-com:office:office" xmlns:r="http://schemas.openxmlformats.org/officeDocument/2006/relationships" xmlns:m="http://schemas.openxmlformats.org/officeDocument/2006/math" xmlns:v="urn:schemas-microsoft-com:vml" xmlns:wp14="http://schemas.microsoft.com/office/word/2010/wordprocessingDrawing" xmlns:wp="http://schemas.openxmlformats.org/drawingml/2006/wordprocessingDrawing" xmlns:w10="urn:schemas-microsoft-com:office:word" xmlns:w="http://schemas.openxmlformats.org/wordprocessingml/2006/main" xmlns:w14="http://schemas.microsoft.com/office/word/2010/wordml" xmlns:w15="http://schemas.microsoft.com/office/word/2012/wordml" xmlns:w16cex="http://schemas.microsoft.com/office/word/2018/wordml/cex" xmlns:w16cid="http://schemas.microsoft.com/office/word/2016/wordml/cid" xmlns:w16="http://schemas.microsoft.com/office/word/2018/wordml" xmlns:w16se="http://schemas.microsoft.com/office/word/2015/wordml/symex" xmlns:wpg="http://schemas.microsoft.com/office/word/2010/wordprocessingGroup" xmlns:wpi="http://schemas.microsoft.com/office/word/2010/wordprocessingInk" xmlns:wne="http://schemas.microsoft.com/office/word/2006/wordml" xmlns:wps="http://schemas.microsoft.com/office/word/2010/wordprocessingShape" mc:Ignorable="w14 w15 w16se w16cid w16 w16cex wp14">
+<w:endnotes xmlns:wpc="http://schemas.microsoft.com/office/word/2010/wordprocessingCanvas" xmlns:cx="http://schemas.microsoft.com/office/drawing/2014/chartex" xmlns:cx1="http://schemas.microsoft.com/office/drawing/2015/9/8/chartex" xmlns:cx2="http://schemas.microsoft.com/office/drawing/2015/10/21/chartex" xmlns:cx3="http://schemas.microsoft.com/office/drawing/2016/5/9/chartex" xmlns:cx4="http://schemas.microsoft.com/office/drawing/2016/5/10/chartex" xmlns:cx5="http://schemas.microsoft.com/office/drawing/2016/5/11/chartex" xmlns:cx6="http://schemas.microsoft.com/office/drawing/2016/5/12/chartex" xmlns:cx7="http://schemas.microsoft.com/office/drawing/2016/5/13/chartex" xmlns:cx8="http://schemas.microsoft.com/office/drawing/2016/5/14/chartex" xmlns:mc="http://schemas.openxmlformats.org/markup-compatibility/2006" xmlns:aink="http://schemas.microsoft.com/office/drawing/2016/ink" xmlns:am3d="http://schemas.microsoft.com/office/drawing/2017/model3d" xmlns:o="urn:schemas-microsoft-com:office:office" xmlns:oel="http://schemas.microsoft.com/office/2019/extlst" xmlns:r="http://schemas.openxmlformats.org/officeDocument/2006/relationships" xmlns:m="http://schemas.openxmlformats.org/officeDocument/2006/math" xmlns:v="urn:schemas-microsoft-com:vml" xmlns:wp14="http://schemas.microsoft.com/office/word/2010/wordprocessingDrawing" xmlns:wp="http://schemas.openxmlformats.org/drawingml/2006/wordprocessingDrawing" xmlns:w10="urn:schemas-microsoft-com:office:word" xmlns:w="http://schemas.openxmlformats.org/wordprocessingml/2006/main" xmlns:w14="http://schemas.microsoft.com/office/word/2010/wordml" xmlns:w15="http://schemas.microsoft.com/office/word/2012/wordml" xmlns:w16cex="http://schemas.microsoft.com/office/word/2018/wordml/cex" xmlns:w16cid="http://schemas.microsoft.com/office/word/2016/wordml/cid" xmlns:w16="http://schemas.microsoft.com/office/word/2018/wordml" xmlns:w16du="http://schemas.microsoft.com/office/word/2023/wordml/word16du" xmlns:w16sdtdh="http://schemas.microsoft.com/office/word/2020/wordml/sdtdatahash" xmlns:w16se="http://schemas.microsoft.com/office/word/2015/wordml/symex" xmlns:wpg="http://schemas.microsoft.com/office/word/2010/wordprocessingGroup" xmlns:wpi="http://schemas.microsoft.com/office/word/2010/wordprocessingInk" xmlns:wne="http://schemas.microsoft.com/office/word/2006/wordml" xmlns:wps="http://schemas.microsoft.com/office/word/2010/wordprocessingShape" mc:Ignorable="w14 w15 w16se w16cid w16 w16cex w16sdtdh w16du wp14">
   <w:endnote w:type="separator" w:id="-1">
     <w:p>
       <w:pPr>
@@ -9038,10 +9165,10 @@
 </file>
 
 <file path=word/footer1.xml><?xml version="1.0" encoding="utf-8"?>
-<w:ftr xmlns:wpc="http://schemas.microsoft.com/office/word/2010/wordprocessingCanvas" xmlns:cx="http://schemas.microsoft.com/office/drawing/2014/chartex" xmlns:cx1="http://schemas.microsoft.com/office/drawing/2015/9/8/chartex" xmlns:cx2="http://schemas.microsoft.com/office/drawing/2015/10/21/chartex" xmlns:cx3="http://schemas.microsoft.com/office/drawing/2016/5/9/chartex" xmlns:cx4="http://schemas.microsoft.com/office/drawing/2016/5/10/chartex" xmlns:cx5="http://schemas.microsoft.com/office/drawing/2016/5/11/chartex" xmlns:cx6="http://schemas.microsoft.com/office/drawing/2016/5/12/chartex" xmlns:cx7="http://schemas.microsoft.com/office/drawing/2016/5/13/chartex" xmlns:cx8="http://schemas.microsoft.com/office/drawing/2016/5/14/chartex" xmlns:mc="http://schemas.openxmlformats.org/markup-compatibility/2006" xmlns:aink="http://schemas.microsoft.com/office/drawing/2016/ink" xmlns:am3d="http://schemas.microsoft.com/office/drawing/2017/model3d" xmlns:o="urn:schemas-microsoft-com:office:office" xmlns:r="http://schemas.openxmlformats.org/officeDocument/2006/relationships" xmlns:m="http://schemas.openxmlformats.org/officeDocument/2006/math" xmlns:v="urn:schemas-microsoft-com:vml" xmlns:wp14="http://schemas.microsoft.com/office/word/2010/wordprocessingDrawing" xmlns:wp="http://schemas.openxmlformats.org/drawingml/2006/wordprocessingDrawing" xmlns:w10="urn:schemas-microsoft-com:office:word" xmlns:w="http://schemas.openxmlformats.org/wordprocessingml/2006/main" xmlns:w14="http://schemas.microsoft.com/office/word/2010/wordml" xmlns:w15="http://schemas.microsoft.com/office/word/2012/wordml" xmlns:w16cex="http://schemas.microsoft.com/office/word/2018/wordml/cex" xmlns:w16cid="http://schemas.microsoft.com/office/word/2016/wordml/cid" xmlns:w16="http://schemas.microsoft.com/office/word/2018/wordml" xmlns:w16se="http://schemas.microsoft.com/office/word/2015/wordml/symex" xmlns:wpg="http://schemas.microsoft.com/office/word/2010/wordprocessingGroup" xmlns:wpi="http://schemas.microsoft.com/office/word/2010/wordprocessingInk" xmlns:wne="http://schemas.microsoft.com/office/word/2006/wordml" xmlns:wps="http://schemas.microsoft.com/office/word/2010/wordprocessingShape" mc:Ignorable="w14 w15 w16se w16cid w16 w16cex wp14">
+<w:ftr xmlns:wpc="http://schemas.microsoft.com/office/word/2010/wordprocessingCanvas" xmlns:cx="http://schemas.microsoft.com/office/drawing/2014/chartex" xmlns:cx1="http://schemas.microsoft.com/office/drawing/2015/9/8/chartex" xmlns:cx2="http://schemas.microsoft.com/office/drawing/2015/10/21/chartex" xmlns:cx3="http://schemas.microsoft.com/office/drawing/2016/5/9/chartex" xmlns:cx4="http://schemas.microsoft.com/office/drawing/2016/5/10/chartex" xmlns:cx5="http://schemas.microsoft.com/office/drawing/2016/5/11/chartex" xmlns:cx6="http://schemas.microsoft.com/office/drawing/2016/5/12/chartex" xmlns:cx7="http://schemas.microsoft.com/office/drawing/2016/5/13/chartex" xmlns:cx8="http://schemas.microsoft.com/office/drawing/2016/5/14/chartex" xmlns:mc="http://schemas.openxmlformats.org/markup-compatibility/2006" xmlns:aink="http://schemas.microsoft.com/office/drawing/2016/ink" xmlns:am3d="http://schemas.microsoft.com/office/drawing/2017/model3d" xmlns:o="urn:schemas-microsoft-com:office:office" xmlns:oel="http://schemas.microsoft.com/office/2019/extlst" xmlns:r="http://schemas.openxmlformats.org/officeDocument/2006/relationships" xmlns:m="http://schemas.openxmlformats.org/officeDocument/2006/math" xmlns:v="urn:schemas-microsoft-com:vml" xmlns:wp14="http://schemas.microsoft.com/office/word/2010/wordprocessingDrawing" xmlns:wp="http://schemas.openxmlformats.org/drawingml/2006/wordprocessingDrawing" xmlns:w10="urn:schemas-microsoft-com:office:word" xmlns:w="http://schemas.openxmlformats.org/wordprocessingml/2006/main" xmlns:w14="http://schemas.microsoft.com/office/word/2010/wordml" xmlns:w15="http://schemas.microsoft.com/office/word/2012/wordml" xmlns:w16cex="http://schemas.microsoft.com/office/word/2018/wordml/cex" xmlns:w16cid="http://schemas.microsoft.com/office/word/2016/wordml/cid" xmlns:w16="http://schemas.microsoft.com/office/word/2018/wordml" xmlns:w16du="http://schemas.microsoft.com/office/word/2023/wordml/word16du" xmlns:w16sdtdh="http://schemas.microsoft.com/office/word/2020/wordml/sdtdatahash" xmlns:w16se="http://schemas.microsoft.com/office/word/2015/wordml/symex" xmlns:wpg="http://schemas.microsoft.com/office/word/2010/wordprocessingGroup" xmlns:wpi="http://schemas.microsoft.com/office/word/2010/wordprocessingInk" xmlns:wne="http://schemas.microsoft.com/office/word/2006/wordml" xmlns:wps="http://schemas.microsoft.com/office/word/2010/wordprocessingShape" mc:Ignorable="w14 w15 w16se w16cid w16 w16cex w16sdtdh w16du wp14">
   <w:p>
     <w:pPr>
-      <w:pStyle w:val="a8"/>
+      <w:pStyle w:val="Footer"/>
     </w:pPr>
     <w:r>
       <w:rPr>
@@ -9237,7 +9364,7 @@
               <v:stroke joinstyle="miter"/>
               <v:path gradientshapeok="t" o:connecttype="rect"/>
             </v:shapetype>
-            <v:shape id="Text Box 3" o:spid="_x0000_s1026" type="#_x0000_t202" style="position:absolute;margin-left:455.5pt;margin-top:2.7pt;width:63.55pt;height:15.9pt;z-index:251657728;visibility:visible;mso-wrap-style:square;mso-width-percent:0;mso-height-percent:0;mso-wrap-distance-left:9pt;mso-wrap-distance-top:0;mso-wrap-distance-right:9pt;mso-wrap-distance-bottom:0;mso-position-horizontal:absolute;mso-position-horizontal-relative:text;mso-position-vertical:absolute;mso-position-vertical-relative:text;mso-width-percent:0;mso-height-percent:0;mso-width-relative:page;mso-height-relative:page;v-text-anchor:middle" o:gfxdata="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" filled="f" stroked="f" strokeweight=".5pt">
+            <v:shape id="Text Box 3" o:spid="_x0000_s1026" type="#_x0000_t202" style="position:absolute;margin-left:455.5pt;margin-top:2.7pt;width:63.55pt;height:15.9pt;z-index:251657728;visibility:visible;mso-wrap-style:square;mso-width-percent:0;mso-height-percent:0;mso-wrap-distance-left:9pt;mso-wrap-distance-top:0;mso-wrap-distance-right:9pt;mso-wrap-distance-bottom:0;mso-position-horizontal:absolute;mso-position-horizontal-relative:text;mso-position-vertical:absolute;mso-position-vertical-relative:text;mso-width-percent:0;mso-height-percent:0;mso-width-relative:page;mso-height-relative:page;v-text-anchor:middle" o:gfxdata="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" filled="f" stroked="f" strokeweight=".5pt">
               <v:textbox inset="0,0,0,0">
                 <w:txbxContent>
                   <w:p>
@@ -9431,7 +9558,14 @@
                               <w:sz w:val="19"/>
                               <w:szCs w:val="19"/>
                             </w:rPr>
-                            <w:t xml:space="preserve">Национална програма </w:t>
+                            <w:t xml:space="preserve">Национална </w:t>
+                          </w:r>
+                          <w:r>
+                            <w:rPr>
+                              <w:sz w:val="19"/>
+                              <w:szCs w:val="19"/>
+                            </w:rPr>
+                            <w:t xml:space="preserve">програма </w:t>
                           </w:r>
                           <w:r>
                             <w:rPr>
@@ -9466,7 +9600,7 @@
                           <w:hyperlink r:id="rId1" w:history="1">
                             <w:r>
                               <w:rPr>
-                                <w:rStyle w:val="aa"/>
+                                <w:rStyle w:val="Hyperlink"/>
                                 <w:sz w:val="19"/>
                                 <w:szCs w:val="19"/>
                               </w:rPr>
@@ -9511,7 +9645,7 @@
                           <w:hyperlink r:id="rId2" w:history="1">
                             <w:r>
                               <w:rPr>
-                                <w:rStyle w:val="aa"/>
+                                <w:rStyle w:val="Hyperlink"/>
                                 <w:sz w:val="19"/>
                                 <w:szCs w:val="19"/>
                               </w:rPr>
@@ -9545,7 +9679,7 @@
         </mc:Choice>
         <mc:Fallback>
           <w:pict>
-            <v:shape w14:anchorId="4368F158" id="Text Box 2" o:spid="_x0000_s1027" type="#_x0000_t202" style="position:absolute;margin-left:-.1pt;margin-top:0;width:468.1pt;height:18.6pt;z-index:-251657728;visibility:visible;mso-wrap-style:square;mso-width-percent:0;mso-height-percent:0;mso-wrap-distance-left:9pt;mso-wrap-distance-top:0;mso-wrap-distance-right:9pt;mso-wrap-distance-bottom:0;mso-position-horizontal:absolute;mso-position-horizontal-relative:text;mso-position-vertical:absolute;mso-position-vertical-relative:text;mso-width-percent:0;mso-height-percent:0;mso-width-relative:page;mso-height-relative:page;v-text-anchor:top" o:gfxdata="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" filled="f" stroked="f">
+            <v:shape w14:anchorId="4368F158" id="Text Box 2" o:spid="_x0000_s1027" type="#_x0000_t202" style="position:absolute;margin-left:-.1pt;margin-top:0;width:468.1pt;height:18.6pt;z-index:-251657728;visibility:visible;mso-wrap-style:square;mso-width-percent:0;mso-height-percent:0;mso-wrap-distance-left:9pt;mso-wrap-distance-top:0;mso-wrap-distance-right:9pt;mso-wrap-distance-bottom:0;mso-position-horizontal:absolute;mso-position-horizontal-relative:text;mso-position-vertical:absolute;mso-position-vertical-relative:text;mso-width-percent:0;mso-height-percent:0;mso-width-relative:page;mso-height-relative:page;v-text-anchor:top" o:gfxdata="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" filled="f" stroked="f">
               <v:textbox inset=".5mm,1.2mm,.5mm,.5mm">
                 <w:txbxContent>
                   <w:p>
@@ -9562,7 +9696,14 @@
                         <w:sz w:val="19"/>
                         <w:szCs w:val="19"/>
                       </w:rPr>
-                      <w:t xml:space="preserve">Национална програма </w:t>
+                      <w:t xml:space="preserve">Национална </w:t>
+                    </w:r>
+                    <w:r>
+                      <w:rPr>
+                        <w:sz w:val="19"/>
+                        <w:szCs w:val="19"/>
+                      </w:rPr>
+                      <w:t xml:space="preserve">програма </w:t>
                     </w:r>
                     <w:r>
                       <w:rPr>
@@ -9597,7 +9738,7 @@
                     <w:hyperlink r:id="rId3" w:history="1">
                       <w:r>
                         <w:rPr>
-                          <w:rStyle w:val="aa"/>
+                          <w:rStyle w:val="Hyperlink"/>
                           <w:sz w:val="19"/>
                           <w:szCs w:val="19"/>
                         </w:rPr>
@@ -9642,7 +9783,7 @@
                     <w:hyperlink r:id="rId4" w:history="1">
                       <w:r>
                         <w:rPr>
-                          <w:rStyle w:val="aa"/>
+                          <w:rStyle w:val="Hyperlink"/>
                           <w:sz w:val="19"/>
                           <w:szCs w:val="19"/>
                         </w:rPr>
@@ -9738,7 +9879,7 @@
 </file>
 
 <file path=word/footnotes.xml><?xml version="1.0" encoding="utf-8"?>
-<w:footnotes xmlns:wpc="http://schemas.microsoft.com/office/word/2010/wordprocessingCanvas" xmlns:cx="http://schemas.microsoft.com/office/drawing/2014/chartex" xmlns:cx1="http://schemas.microsoft.com/office/drawing/2015/9/8/chartex" xmlns:cx2="http://schemas.microsoft.com/office/drawing/2015/10/21/chartex" xmlns:cx3="http://schemas.microsoft.com/office/drawing/2016/5/9/chartex" xmlns:cx4="http://schemas.microsoft.com/office/drawing/2016/5/10/chartex" xmlns:cx5="http://schemas.microsoft.com/office/drawing/2016/5/11/chartex" xmlns:cx6="http://schemas.microsoft.com/office/drawing/2016/5/12/chartex" xmlns:cx7="http://schemas.microsoft.com/office/drawing/2016/5/13/chartex" xmlns:cx8="http://schemas.microsoft.com/office/drawing/2016/5/14/chartex" xmlns:mc="http://schemas.openxmlformats.org/markup-compatibility/2006" xmlns:aink="http://schemas.microsoft.com/office/drawing/2016/ink" xmlns:am3d="http://schemas.microsoft.com/office/drawing/2017/model3d" xmlns:o="urn:schemas-microsoft-com:office:office" xmlns:r="http://schemas.openxmlformats.org/officeDocument/2006/relationships" xmlns:m="http://schemas.openxmlformats.org/officeDocument/2006/math" xmlns:v="urn:schemas-microsoft-com:vml" xmlns:wp14="http://schemas.microsoft.com/office/word/2010/wordprocessingDrawing" xmlns:wp="http://schemas.openxmlformats.org/drawingml/2006/wordprocessingDrawing" xmlns:w10="urn:schemas-microsoft-com:office:word" xmlns:w="http://schemas.openxmlformats.org/wordprocessingml/2006/main" xmlns:w14="http://schemas.microsoft.com/office/word/2010/wordml" xmlns:w15="http://schemas.microsoft.com/office/word/2012/wordml" xmlns:w16cex="http://schemas.microsoft.com/office/word/2018/wordml/cex" xmlns:w16cid="http://schemas.microsoft.com/office/word/2016/wordml/cid" xmlns:w16="http://schemas.microsoft.com/office/word/2018/wordml" xmlns:w16se="http://schemas.microsoft.com/office/word/2015/wordml/symex" xmlns:wpg="http://schemas.microsoft.com/office/word/2010/wordprocessingGroup" xmlns:wpi="http://schemas.microsoft.com/office/word/2010/wordprocessingInk" xmlns:wne="http://schemas.microsoft.com/office/word/2006/wordml" xmlns:wps="http://schemas.microsoft.com/office/word/2010/wordprocessingShape" mc:Ignorable="w14 w15 w16se w16cid w16 w16cex wp14">
+<w:footnotes xmlns:wpc="http://schemas.microsoft.com/office/word/2010/wordprocessingCanvas" xmlns:cx="http://schemas.microsoft.com/office/drawing/2014/chartex" xmlns:cx1="http://schemas.microsoft.com/office/drawing/2015/9/8/chartex" xmlns:cx2="http://schemas.microsoft.com/office/drawing/2015/10/21/chartex" xmlns:cx3="http://schemas.microsoft.com/office/drawing/2016/5/9/chartex" xmlns:cx4="http://schemas.microsoft.com/office/drawing/2016/5/10/chartex" xmlns:cx5="http://schemas.microsoft.com/office/drawing/2016/5/11/chartex" xmlns:cx6="http://schemas.microsoft.com/office/drawing/2016/5/12/chartex" xmlns:cx7="http://schemas.microsoft.com/office/drawing/2016/5/13/chartex" xmlns:cx8="http://schemas.microsoft.com/office/drawing/2016/5/14/chartex" xmlns:mc="http://schemas.openxmlformats.org/markup-compatibility/2006" xmlns:aink="http://schemas.microsoft.com/office/drawing/2016/ink" xmlns:am3d="http://schemas.microsoft.com/office/drawing/2017/model3d" xmlns:o="urn:schemas-microsoft-com:office:office" xmlns:oel="http://schemas.microsoft.com/office/2019/extlst" xmlns:r="http://schemas.openxmlformats.org/officeDocument/2006/relationships" xmlns:m="http://schemas.openxmlformats.org/officeDocument/2006/math" xmlns:v="urn:schemas-microsoft-com:vml" xmlns:wp14="http://schemas.microsoft.com/office/word/2010/wordprocessingDrawing" xmlns:wp="http://schemas.openxmlformats.org/drawingml/2006/wordprocessingDrawing" xmlns:w10="urn:schemas-microsoft-com:office:word" xmlns:w="http://schemas.openxmlformats.org/wordprocessingml/2006/main" xmlns:w14="http://schemas.microsoft.com/office/word/2010/wordml" xmlns:w15="http://schemas.microsoft.com/office/word/2012/wordml" xmlns:w16cex="http://schemas.microsoft.com/office/word/2018/wordml/cex" xmlns:w16cid="http://schemas.microsoft.com/office/word/2016/wordml/cid" xmlns:w16="http://schemas.microsoft.com/office/word/2018/wordml" xmlns:w16du="http://schemas.microsoft.com/office/word/2023/wordml/word16du" xmlns:w16sdtdh="http://schemas.microsoft.com/office/word/2020/wordml/sdtdatahash" xmlns:w16se="http://schemas.microsoft.com/office/word/2015/wordml/symex" xmlns:wpg="http://schemas.microsoft.com/office/word/2010/wordprocessingGroup" xmlns:wpi="http://schemas.microsoft.com/office/word/2010/wordprocessingInk" xmlns:wne="http://schemas.microsoft.com/office/word/2006/wordml" xmlns:wps="http://schemas.microsoft.com/office/word/2010/wordprocessingShape" mc:Ignorable="w14 w15 w16se w16cid w16 w16cex w16sdtdh w16du wp14">
   <w:footnote w:type="separator" w:id="-1">
     <w:p>
       <w:pPr>
@@ -9763,7 +9904,7 @@
 </file>
 
 <file path=word/numbering.xml><?xml version="1.0" encoding="utf-8"?>
-<w:numbering xmlns:wpc="http://schemas.microsoft.com/office/word/2010/wordprocessingCanvas" xmlns:cx="http://schemas.microsoft.com/office/drawing/2014/chartex" xmlns:cx1="http://schemas.microsoft.com/office/drawing/2015/9/8/chartex" xmlns:cx2="http://schemas.microsoft.com/office/drawing/2015/10/21/chartex" xmlns:cx3="http://schemas.microsoft.com/office/drawing/2016/5/9/chartex" xmlns:cx4="http://schemas.microsoft.com/office/drawing/2016/5/10/chartex" xmlns:cx5="http://schemas.microsoft.com/office/drawing/2016/5/11/chartex" xmlns:cx6="http://schemas.microsoft.com/office/drawing/2016/5/12/chartex" xmlns:cx7="http://schemas.microsoft.com/office/drawing/2016/5/13/chartex" xmlns:cx8="http://schemas.microsoft.com/office/drawing/2016/5/14/chartex" xmlns:mc="http://schemas.openxmlformats.org/markup-compatibility/2006" xmlns:aink="http://schemas.microsoft.com/office/drawing/2016/ink" xmlns:am3d="http://schemas.microsoft.com/office/drawing/2017/model3d" xmlns:o="urn:schemas-microsoft-com:office:office" xmlns:r="http://schemas.openxmlformats.org/officeDocument/2006/relationships" xmlns:m="http://schemas.openxmlformats.org/officeDocument/2006/math" xmlns:v="urn:schemas-microsoft-com:vml" xmlns:wp14="http://schemas.microsoft.com/office/word/2010/wordprocessingDrawing" xmlns:wp="http://schemas.openxmlformats.org/drawingml/2006/wordprocessingDrawing" xmlns:w10="urn:schemas-microsoft-com:office:word" xmlns:w="http://schemas.openxmlformats.org/wordprocessingml/2006/main" xmlns:w14="http://schemas.microsoft.com/office/word/2010/wordml" xmlns:w15="http://schemas.microsoft.com/office/word/2012/wordml" xmlns:w16cex="http://schemas.microsoft.com/office/word/2018/wordml/cex" xmlns:w16cid="http://schemas.microsoft.com/office/word/2016/wordml/cid" xmlns:w16="http://schemas.microsoft.com/office/word/2018/wordml" xmlns:w16se="http://schemas.microsoft.com/office/word/2015/wordml/symex" xmlns:wpg="http://schemas.microsoft.com/office/word/2010/wordprocessingGroup" xmlns:wpi="http://schemas.microsoft.com/office/word/2010/wordprocessingInk" xmlns:wne="http://schemas.microsoft.com/office/word/2006/wordml" xmlns:wps="http://schemas.microsoft.com/office/word/2010/wordprocessingShape" mc:Ignorable="w14 w15 w16se w16cid w16 w16cex wp14">
+<w:numbering xmlns:wpc="http://schemas.microsoft.com/office/word/2010/wordprocessingCanvas" xmlns:cx="http://schemas.microsoft.com/office/drawing/2014/chartex" xmlns:cx1="http://schemas.microsoft.com/office/drawing/2015/9/8/chartex" xmlns:cx2="http://schemas.microsoft.com/office/drawing/2015/10/21/chartex" xmlns:cx3="http://schemas.microsoft.com/office/drawing/2016/5/9/chartex" xmlns:cx4="http://schemas.microsoft.com/office/drawing/2016/5/10/chartex" xmlns:cx5="http://schemas.microsoft.com/office/drawing/2016/5/11/chartex" xmlns:cx6="http://schemas.microsoft.com/office/drawing/2016/5/12/chartex" xmlns:cx7="http://schemas.microsoft.com/office/drawing/2016/5/13/chartex" xmlns:cx8="http://schemas.microsoft.com/office/drawing/2016/5/14/chartex" xmlns:mc="http://schemas.openxmlformats.org/markup-compatibility/2006" xmlns:aink="http://schemas.microsoft.com/office/drawing/2016/ink" xmlns:am3d="http://schemas.microsoft.com/office/drawing/2017/model3d" xmlns:o="urn:schemas-microsoft-com:office:office" xmlns:oel="http://schemas.microsoft.com/office/2019/extlst" xmlns:r="http://schemas.openxmlformats.org/officeDocument/2006/relationships" xmlns:m="http://schemas.openxmlformats.org/officeDocument/2006/math" xmlns:v="urn:schemas-microsoft-com:vml" xmlns:wp14="http://schemas.microsoft.com/office/word/2010/wordprocessingDrawing" xmlns:wp="http://schemas.openxmlformats.org/drawingml/2006/wordprocessingDrawing" xmlns:w10="urn:schemas-microsoft-com:office:word" xmlns:w="http://schemas.openxmlformats.org/wordprocessingml/2006/main" xmlns:w14="http://schemas.microsoft.com/office/word/2010/wordml" xmlns:w15="http://schemas.microsoft.com/office/word/2012/wordml" xmlns:w16cex="http://schemas.microsoft.com/office/word/2018/wordml/cex" xmlns:w16cid="http://schemas.microsoft.com/office/word/2016/wordml/cid" xmlns:w16="http://schemas.microsoft.com/office/word/2018/wordml" xmlns:w16du="http://schemas.microsoft.com/office/word/2023/wordml/word16du" xmlns:w16sdtdh="http://schemas.microsoft.com/office/word/2020/wordml/sdtdatahash" xmlns:w16se="http://schemas.microsoft.com/office/word/2015/wordml/symex" xmlns:wpg="http://schemas.microsoft.com/office/word/2010/wordprocessingGroup" xmlns:wpi="http://schemas.microsoft.com/office/word/2010/wordprocessingInk" xmlns:wne="http://schemas.microsoft.com/office/word/2006/wordml" xmlns:wps="http://schemas.microsoft.com/office/word/2010/wordprocessingShape" mc:Ignorable="w14 w15 w16se w16cid w16 w16cex w16sdtdh w16du wp14">
   <w:abstractNum w:abstractNumId="0" w15:restartNumberingAfterBreak="0">
     <w:nsid w:val="04096BD4"/>
     <w:multiLevelType w:val="hybridMultilevel"/>
@@ -11930,7 +12071,7 @@
     <w:lvl w:ilvl="0" w:tplc="FC7CA8F4">
       <w:start w:val="1"/>
       <w:numFmt w:val="decimal"/>
-      <w:pStyle w:val="2"/>
+      <w:pStyle w:val="Heading2"/>
       <w:lvlText w:val="Задача %1."/>
       <w:lvlJc w:val="left"/>
       <w:pPr>
@@ -12339,74 +12480,74 @@
       </w:rPr>
     </w:lvl>
   </w:abstractNum>
-  <w:num w:numId="1">
+  <w:num w:numId="1" w16cid:durableId="400368721">
     <w:abstractNumId w:val="5"/>
   </w:num>
-  <w:num w:numId="2">
+  <w:num w:numId="2" w16cid:durableId="1248729000">
     <w:abstractNumId w:val="17"/>
   </w:num>
-  <w:num w:numId="3">
+  <w:num w:numId="3" w16cid:durableId="676464937">
     <w:abstractNumId w:val="3"/>
   </w:num>
-  <w:num w:numId="4">
+  <w:num w:numId="4" w16cid:durableId="238368821">
     <w:abstractNumId w:val="10"/>
   </w:num>
-  <w:num w:numId="5">
+  <w:num w:numId="5" w16cid:durableId="833029204">
     <w:abstractNumId w:val="14"/>
   </w:num>
-  <w:num w:numId="6">
+  <w:num w:numId="6" w16cid:durableId="1662809262">
     <w:abstractNumId w:val="17"/>
   </w:num>
-  <w:num w:numId="7">
+  <w:num w:numId="7" w16cid:durableId="1416703686">
     <w:abstractNumId w:val="19"/>
   </w:num>
-  <w:num w:numId="8">
+  <w:num w:numId="8" w16cid:durableId="548893">
     <w:abstractNumId w:val="0"/>
   </w:num>
-  <w:num w:numId="9">
+  <w:num w:numId="9" w16cid:durableId="723797880">
     <w:abstractNumId w:val="6"/>
   </w:num>
-  <w:num w:numId="10">
+  <w:num w:numId="10" w16cid:durableId="1525826017">
     <w:abstractNumId w:val="2"/>
   </w:num>
-  <w:num w:numId="11">
+  <w:num w:numId="11" w16cid:durableId="220361005">
     <w:abstractNumId w:val="12"/>
   </w:num>
-  <w:num w:numId="12">
+  <w:num w:numId="12" w16cid:durableId="1368028008">
     <w:abstractNumId w:val="16"/>
   </w:num>
-  <w:num w:numId="13">
+  <w:num w:numId="13" w16cid:durableId="1825392654">
     <w:abstractNumId w:val="15"/>
   </w:num>
-  <w:num w:numId="14">
+  <w:num w:numId="14" w16cid:durableId="1475559731">
     <w:abstractNumId w:val="18"/>
   </w:num>
-  <w:num w:numId="15">
+  <w:num w:numId="15" w16cid:durableId="128866095">
     <w:abstractNumId w:val="1"/>
   </w:num>
-  <w:num w:numId="16">
+  <w:num w:numId="16" w16cid:durableId="599412259">
     <w:abstractNumId w:val="8"/>
   </w:num>
-  <w:num w:numId="17">
+  <w:num w:numId="17" w16cid:durableId="1640382078">
     <w:abstractNumId w:val="11"/>
   </w:num>
-  <w:num w:numId="18">
+  <w:num w:numId="18" w16cid:durableId="1304703140">
     <w:abstractNumId w:val="4"/>
   </w:num>
-  <w:num w:numId="19">
+  <w:num w:numId="19" w16cid:durableId="975256425">
     <w:abstractNumId w:val="9"/>
   </w:num>
-  <w:num w:numId="20">
+  <w:num w:numId="20" w16cid:durableId="459496542">
     <w:abstractNumId w:val="13"/>
   </w:num>
-  <w:num w:numId="21">
+  <w:num w:numId="21" w16cid:durableId="1961184506">
     <w:abstractNumId w:val="7"/>
   </w:num>
 </w:numbering>
 </file>
 
 <file path=word/styles.xml><?xml version="1.0" encoding="utf-8"?>
-<w:styles xmlns:mc="http://schemas.openxmlformats.org/markup-compatibility/2006" xmlns:r="http://schemas.openxmlformats.org/officeDocument/2006/relationships" xmlns:w="http://schemas.openxmlformats.org/wordprocessingml/2006/main" xmlns:w14="http://schemas.microsoft.com/office/word/2010/wordml" xmlns:w15="http://schemas.microsoft.com/office/word/2012/wordml" xmlns:w16cex="http://schemas.microsoft.com/office/word/2018/wordml/cex" xmlns:w16cid="http://schemas.microsoft.com/office/word/2016/wordml/cid" xmlns:w16="http://schemas.microsoft.com/office/word/2018/wordml" xmlns:w16se="http://schemas.microsoft.com/office/word/2015/wordml/symex" mc:Ignorable="w14 w15 w16se w16cid w16 w16cex">
+<w:styles xmlns:mc="http://schemas.openxmlformats.org/markup-compatibility/2006" xmlns:r="http://schemas.openxmlformats.org/officeDocument/2006/relationships" xmlns:w="http://schemas.openxmlformats.org/wordprocessingml/2006/main" xmlns:w14="http://schemas.microsoft.com/office/word/2010/wordml" xmlns:w15="http://schemas.microsoft.com/office/word/2012/wordml" xmlns:w16cex="http://schemas.microsoft.com/office/word/2018/wordml/cex" xmlns:w16cid="http://schemas.microsoft.com/office/word/2016/wordml/cid" xmlns:w16="http://schemas.microsoft.com/office/word/2018/wordml" xmlns:w16du="http://schemas.microsoft.com/office/word/2023/wordml/word16du" xmlns:w16sdtdh="http://schemas.microsoft.com/office/word/2020/wordml/sdtdatahash" xmlns:w16se="http://schemas.microsoft.com/office/word/2015/wordml/symex" mc:Ignorable="w14 w15 w16se w16cid w16 w16cex w16sdtdh w16du">
   <w:docDefaults>
     <w:rPrDefault>
       <w:rPr>
@@ -12794,7 +12935,7 @@
     <w:lsdException w:name="Unresolved Mention" w:semiHidden="1" w:unhideWhenUsed="1"/>
     <w:lsdException w:name="Smart Link" w:semiHidden="1" w:unhideWhenUsed="1"/>
   </w:latentStyles>
-  <w:style w:type="paragraph" w:default="1" w:styleId="a">
+  <w:style w:type="paragraph" w:default="1" w:styleId="Normal">
     <w:name w:val="Normal"/>
     <w:qFormat/>
     <w:rsid w:val="00BC0B9E"/>
@@ -12807,11 +12948,11 @@
       <w:lang w:val="bg-BG"/>
     </w:rPr>
   </w:style>
-  <w:style w:type="paragraph" w:styleId="1">
+  <w:style w:type="paragraph" w:styleId="Heading1">
     <w:name w:val="heading 1"/>
-    <w:basedOn w:val="a"/>
-    <w:next w:val="a"/>
-    <w:link w:val="10"/>
+    <w:basedOn w:val="Normal"/>
+    <w:next w:val="Normal"/>
+    <w:link w:val="Heading1Char"/>
     <w:uiPriority w:val="9"/>
     <w:qFormat/>
     <w:rsid w:val="00F52D32"/>
@@ -12831,11 +12972,11 @@
       <w:szCs w:val="40"/>
     </w:rPr>
   </w:style>
-  <w:style w:type="paragraph" w:styleId="2">
+  <w:style w:type="paragraph" w:styleId="Heading2">
     <w:name w:val="heading 2"/>
-    <w:basedOn w:val="a"/>
-    <w:next w:val="a"/>
-    <w:link w:val="20"/>
+    <w:basedOn w:val="Normal"/>
+    <w:next w:val="Normal"/>
+    <w:link w:val="Heading2Char"/>
     <w:uiPriority w:val="9"/>
     <w:unhideWhenUsed/>
     <w:qFormat/>
@@ -12861,11 +13002,11 @@
       <w:szCs w:val="36"/>
     </w:rPr>
   </w:style>
-  <w:style w:type="paragraph" w:styleId="3">
+  <w:style w:type="paragraph" w:styleId="Heading3">
     <w:name w:val="heading 3"/>
-    <w:basedOn w:val="a"/>
-    <w:next w:val="a"/>
-    <w:link w:val="30"/>
+    <w:basedOn w:val="Normal"/>
+    <w:next w:val="Normal"/>
+    <w:link w:val="Heading3Char"/>
     <w:uiPriority w:val="9"/>
     <w:unhideWhenUsed/>
     <w:qFormat/>
@@ -12885,11 +13026,11 @@
       <w:lang w:val="en-US"/>
     </w:rPr>
   </w:style>
-  <w:style w:type="paragraph" w:styleId="4">
+  <w:style w:type="paragraph" w:styleId="Heading4">
     <w:name w:val="heading 4"/>
-    <w:basedOn w:val="a"/>
-    <w:next w:val="a"/>
-    <w:link w:val="40"/>
+    <w:basedOn w:val="Normal"/>
+    <w:next w:val="Normal"/>
+    <w:link w:val="Heading4Char"/>
     <w:uiPriority w:val="9"/>
     <w:unhideWhenUsed/>
     <w:qFormat/>
@@ -12910,11 +13051,11 @@
       <w:lang w:val="en-US"/>
     </w:rPr>
   </w:style>
-  <w:style w:type="paragraph" w:styleId="5">
+  <w:style w:type="paragraph" w:styleId="Heading5">
     <w:name w:val="heading 5"/>
-    <w:basedOn w:val="4"/>
-    <w:next w:val="a"/>
-    <w:link w:val="50"/>
+    <w:basedOn w:val="Heading4"/>
+    <w:next w:val="Normal"/>
+    <w:link w:val="Heading5Char"/>
     <w:uiPriority w:val="9"/>
     <w:unhideWhenUsed/>
     <w:qFormat/>
@@ -12927,13 +13068,13 @@
       <w:szCs w:val="24"/>
     </w:rPr>
   </w:style>
-  <w:style w:type="character" w:default="1" w:styleId="a0">
+  <w:style w:type="character" w:default="1" w:styleId="DefaultParagraphFont">
     <w:name w:val="Default Paragraph Font"/>
     <w:uiPriority w:val="1"/>
     <w:semiHidden/>
     <w:unhideWhenUsed/>
   </w:style>
-  <w:style w:type="table" w:default="1" w:styleId="a1">
+  <w:style w:type="table" w:default="1" w:styleId="TableNormal">
     <w:name w:val="Normal Table"/>
     <w:uiPriority w:val="99"/>
     <w:semiHidden/>
@@ -12948,15 +13089,15 @@
       </w:tblCellMar>
     </w:tblPr>
   </w:style>
-  <w:style w:type="numbering" w:default="1" w:styleId="a2">
+  <w:style w:type="numbering" w:default="1" w:styleId="NoList">
     <w:name w:val="No List"/>
     <w:uiPriority w:val="99"/>
     <w:semiHidden/>
     <w:unhideWhenUsed/>
   </w:style>
-  <w:style w:type="table" w:styleId="a3">
+  <w:style w:type="table" w:styleId="TableGrid">
     <w:name w:val="Table Grid"/>
-    <w:basedOn w:val="a1"/>
+    <w:basedOn w:val="TableNormal"/>
     <w:uiPriority w:val="59"/>
     <w:rsid w:val="000E5E50"/>
     <w:rPr>
@@ -12975,11 +13116,11 @@
       </w:tblBorders>
     </w:tblPr>
   </w:style>
-  <w:style w:type="paragraph" w:styleId="a4">
+  <w:style w:type="paragraph" w:styleId="Title">
     <w:name w:val="Title"/>
-    <w:basedOn w:val="a"/>
-    <w:next w:val="a"/>
-    <w:link w:val="a5"/>
+    <w:basedOn w:val="Normal"/>
+    <w:next w:val="Normal"/>
+    <w:link w:val="TitleChar"/>
     <w:uiPriority w:val="10"/>
     <w:rsid w:val="005859C3"/>
     <w:pPr>
@@ -12996,9 +13137,9 @@
       <w:szCs w:val="32"/>
     </w:rPr>
   </w:style>
-  <w:style w:type="character" w:customStyle="1" w:styleId="a5">
-    <w:name w:val="Заглавие Знак"/>
-    <w:link w:val="a4"/>
+  <w:style w:type="character" w:customStyle="1" w:styleId="TitleChar">
+    <w:name w:val="Title Char"/>
+    <w:link w:val="Title"/>
     <w:uiPriority w:val="10"/>
     <w:rsid w:val="005859C3"/>
     <w:rPr>
@@ -13011,10 +13152,10 @@
       <w:lang w:eastAsia="en-US"/>
     </w:rPr>
   </w:style>
-  <w:style w:type="paragraph" w:styleId="a6">
+  <w:style w:type="paragraph" w:styleId="Header">
     <w:name w:val="header"/>
-    <w:basedOn w:val="a"/>
-    <w:link w:val="a7"/>
+    <w:basedOn w:val="Normal"/>
+    <w:link w:val="HeaderChar"/>
     <w:uiPriority w:val="99"/>
     <w:unhideWhenUsed/>
     <w:rsid w:val="005859C3"/>
@@ -13025,9 +13166,9 @@
       </w:tabs>
     </w:pPr>
   </w:style>
-  <w:style w:type="character" w:customStyle="1" w:styleId="a7">
-    <w:name w:val="Горен колонтитул Знак"/>
-    <w:link w:val="a6"/>
+  <w:style w:type="character" w:customStyle="1" w:styleId="HeaderChar">
+    <w:name w:val="Header Char"/>
+    <w:link w:val="Header"/>
     <w:uiPriority w:val="99"/>
     <w:rsid w:val="005859C3"/>
     <w:rPr>
@@ -13036,10 +13177,10 @@
       <w:lang w:eastAsia="en-US"/>
     </w:rPr>
   </w:style>
-  <w:style w:type="paragraph" w:styleId="a8">
+  <w:style w:type="paragraph" w:styleId="Footer">
     <w:name w:val="footer"/>
-    <w:basedOn w:val="a"/>
-    <w:link w:val="a9"/>
+    <w:basedOn w:val="Normal"/>
+    <w:link w:val="FooterChar"/>
     <w:uiPriority w:val="99"/>
     <w:unhideWhenUsed/>
     <w:rsid w:val="005859C3"/>
@@ -13050,9 +13191,9 @@
       </w:tabs>
     </w:pPr>
   </w:style>
-  <w:style w:type="character" w:customStyle="1" w:styleId="a9">
-    <w:name w:val="Долен колонтитул Знак"/>
-    <w:link w:val="a8"/>
+  <w:style w:type="character" w:customStyle="1" w:styleId="FooterChar">
+    <w:name w:val="Footer Char"/>
+    <w:link w:val="Footer"/>
     <w:uiPriority w:val="99"/>
     <w:rsid w:val="005859C3"/>
     <w:rPr>
@@ -13071,7 +13212,7 @@
       <w:u w:val="single"/>
     </w:rPr>
   </w:style>
-  <w:style w:type="character" w:styleId="aa">
+  <w:style w:type="character" w:styleId="Hyperlink">
     <w:name w:val="Hyperlink"/>
     <w:uiPriority w:val="99"/>
     <w:unhideWhenUsed/>
@@ -13081,9 +13222,9 @@
       <w:u w:val="single"/>
     </w:rPr>
   </w:style>
-  <w:style w:type="character" w:customStyle="1" w:styleId="10">
-    <w:name w:val="Заглавие 1 Знак"/>
-    <w:link w:val="1"/>
+  <w:style w:type="character" w:customStyle="1" w:styleId="Heading1Char">
+    <w:name w:val="Heading 1 Char"/>
+    <w:link w:val="Heading1"/>
     <w:uiPriority w:val="9"/>
     <w:rsid w:val="00F52D32"/>
     <w:rPr>
@@ -13097,7 +13238,7 @@
       <w:lang w:val="bg-BG"/>
     </w:rPr>
   </w:style>
-  <w:style w:type="character" w:styleId="ab">
+  <w:style w:type="character" w:styleId="UnresolvedMention">
     <w:name w:val="Unresolved Mention"/>
     <w:uiPriority w:val="99"/>
     <w:semiHidden/>
@@ -13108,9 +13249,9 @@
       <w:shd w:val="clear" w:color="auto" w:fill="E1DFDD"/>
     </w:rPr>
   </w:style>
-  <w:style w:type="character" w:customStyle="1" w:styleId="20">
-    <w:name w:val="Заглавие 2 Знак"/>
-    <w:link w:val="2"/>
+  <w:style w:type="character" w:customStyle="1" w:styleId="Heading2Char">
+    <w:name w:val="Heading 2 Char"/>
+    <w:link w:val="Heading2"/>
     <w:uiPriority w:val="9"/>
     <w:rsid w:val="0006102A"/>
     <w:rPr>
@@ -13123,9 +13264,9 @@
       <w:lang w:val="bg-BG"/>
     </w:rPr>
   </w:style>
-  <w:style w:type="character" w:customStyle="1" w:styleId="30">
-    <w:name w:val="Заглавие 3 Знак"/>
-    <w:link w:val="3"/>
+  <w:style w:type="character" w:customStyle="1" w:styleId="Heading3Char">
+    <w:name w:val="Heading 3 Char"/>
+    <w:link w:val="Heading3"/>
     <w:uiPriority w:val="9"/>
     <w:rsid w:val="00F52D32"/>
     <w:rPr>
@@ -13138,7 +13279,7 @@
   </w:style>
   <w:style w:type="paragraph" w:customStyle="1" w:styleId="Code">
     <w:name w:val="Code"/>
-    <w:basedOn w:val="a"/>
+    <w:basedOn w:val="Normal"/>
     <w:link w:val="CodeChar"/>
     <w:qFormat/>
     <w:rsid w:val="00143C8E"/>
@@ -13153,7 +13294,7 @@
       <w:lang w:val="en-US"/>
     </w:rPr>
   </w:style>
-  <w:style w:type="character" w:styleId="ac">
+  <w:style w:type="character" w:styleId="FollowedHyperlink">
     <w:name w:val="FollowedHyperlink"/>
     <w:uiPriority w:val="99"/>
     <w:semiHidden/>
@@ -13176,10 +13317,10 @@
       <w:szCs w:val="22"/>
     </w:rPr>
   </w:style>
-  <w:style w:type="paragraph" w:styleId="ad">
+  <w:style w:type="paragraph" w:styleId="ListParagraph">
     <w:name w:val="List Paragraph"/>
-    <w:basedOn w:val="a"/>
-    <w:link w:val="ae"/>
+    <w:basedOn w:val="Normal"/>
+    <w:link w:val="ListParagraphChar"/>
     <w:uiPriority w:val="34"/>
     <w:qFormat/>
     <w:rsid w:val="00643471"/>
@@ -13188,10 +13329,10 @@
       <w:contextualSpacing/>
     </w:pPr>
   </w:style>
-  <w:style w:type="character" w:customStyle="1" w:styleId="40">
-    <w:name w:val="Заглавие 4 Знак"/>
-    <w:basedOn w:val="a0"/>
-    <w:link w:val="4"/>
+  <w:style w:type="character" w:customStyle="1" w:styleId="Heading4Char">
+    <w:name w:val="Heading 4 Char"/>
+    <w:basedOn w:val="DefaultParagraphFont"/>
+    <w:link w:val="Heading4"/>
     <w:uiPriority w:val="9"/>
     <w:rsid w:val="00405E44"/>
     <w:rPr>
@@ -13203,10 +13344,10 @@
       <w:szCs w:val="28"/>
     </w:rPr>
   </w:style>
-  <w:style w:type="character" w:customStyle="1" w:styleId="ae">
-    <w:name w:val="Списък на абзаци Знак"/>
-    <w:basedOn w:val="a0"/>
-    <w:link w:val="ad"/>
+  <w:style w:type="character" w:customStyle="1" w:styleId="ListParagraphChar">
+    <w:name w:val="List Paragraph Char"/>
+    <w:basedOn w:val="DefaultParagraphFont"/>
+    <w:link w:val="ListParagraph"/>
     <w:uiPriority w:val="34"/>
     <w:qFormat/>
     <w:rsid w:val="00405E44"/>
@@ -13218,13 +13359,13 @@
   </w:style>
   <w:style w:type="character" w:customStyle="1" w:styleId="tlid-translation">
     <w:name w:val="tlid-translation"/>
-    <w:basedOn w:val="a0"/>
+    <w:basedOn w:val="DefaultParagraphFont"/>
     <w:rsid w:val="00405E44"/>
   </w:style>
-  <w:style w:type="character" w:customStyle="1" w:styleId="50">
-    <w:name w:val="Заглавие 5 Знак"/>
-    <w:basedOn w:val="a0"/>
-    <w:link w:val="5"/>
+  <w:style w:type="character" w:customStyle="1" w:styleId="Heading5Char">
+    <w:name w:val="Heading 5 Char"/>
+    <w:basedOn w:val="DefaultParagraphFont"/>
+    <w:link w:val="Heading5"/>
     <w:uiPriority w:val="9"/>
     <w:rsid w:val="00405E44"/>
     <w:rPr>
@@ -13238,7 +13379,7 @@
   </w:style>
   <w:style w:type="paragraph" w:customStyle="1" w:styleId="ListParagraph1">
     <w:name w:val="List Paragraph1"/>
-    <w:basedOn w:val="a"/>
+    <w:basedOn w:val="Normal"/>
     <w:uiPriority w:val="34"/>
     <w:qFormat/>
     <w:rsid w:val="00431F64"/>

</xml_diff>